<commit_message>
[ + ] add posting 2020-null2root-recruit.md
</commit_message>
<xml_diff>
--- a/assets/docs/personal_info_agreement_null2root.docx
+++ b/assets/docs/personal_info_agreement_null2root.docx
@@ -17,7 +17,7 @@
         <w:spacing w:line="384" w:lineRule="auto"/>
         <w:jc w:val="center"/>
         <w:rPr>
-          <w:rFonts w:asciiTheme="minorHAnsi" w:eastAsiaTheme="minorHAnsi" w:hAnsiTheme="minorHAnsi" w:cs="HY견고딕" w:hint="eastAsia"/>
+          <w:rFonts w:asciiTheme="minorHAnsi" w:eastAsiaTheme="minorHAnsi" w:hAnsiTheme="minorHAnsi" w:cs="HY견고딕"/>
           <w:b/>
           <w:spacing w:val="-9"/>
           <w:w w:val="90"/>
@@ -777,25 +777,7 @@
           <w:sz w:val="28"/>
           <w:szCs w:val="28"/>
         </w:rPr>
-        <w:t xml:space="preserve"> </w:t>
-      </w:r>
-      <w:r>
-        <w:rPr>
-          <w:rFonts w:asciiTheme="minorHAnsi" w:eastAsiaTheme="minorHAnsi" w:hAnsiTheme="minorHAnsi" w:hint="eastAsia"/>
-          <w:spacing w:val="-15"/>
-          <w:sz w:val="28"/>
-          <w:szCs w:val="28"/>
-        </w:rPr>
-        <w:t>결과</w:t>
-      </w:r>
-      <w:r>
-        <w:rPr>
-          <w:rFonts w:asciiTheme="minorHAnsi" w:eastAsiaTheme="minorHAnsi" w:hAnsiTheme="minorHAnsi" w:hint="eastAsia"/>
-          <w:spacing w:val="-15"/>
-          <w:sz w:val="28"/>
-          <w:szCs w:val="28"/>
-        </w:rPr>
-        <w:t xml:space="preserve"> </w:t>
+        <w:t xml:space="preserve"> 결과 </w:t>
       </w:r>
       <w:r>
         <w:rPr>
@@ -840,7 +822,7 @@
         <w:spacing w:line="240" w:lineRule="auto"/>
         <w:ind w:firstLineChars="150" w:firstLine="398"/>
         <w:rPr>
-          <w:rFonts w:asciiTheme="minorHAnsi" w:eastAsiaTheme="minorHAnsi" w:hAnsiTheme="minorHAnsi" w:hint="eastAsia"/>
+          <w:rFonts w:asciiTheme="minorHAnsi" w:eastAsiaTheme="minorHAnsi" w:hAnsiTheme="minorHAnsi"/>
           <w:spacing w:val="-15"/>
           <w:sz w:val="28"/>
           <w:szCs w:val="28"/>
@@ -873,18 +855,7 @@
           <w:sz w:val="28"/>
           <w:szCs w:val="28"/>
         </w:rPr>
-        <w:t xml:space="preserve"> 확</w:t>
-      </w:r>
-      <w:bookmarkStart w:id="0" w:name="_GoBack"/>
-      <w:bookmarkEnd w:id="0"/>
-      <w:r>
-        <w:rPr>
-          <w:rFonts w:asciiTheme="minorHAnsi" w:eastAsiaTheme="minorHAnsi" w:hAnsiTheme="minorHAnsi"/>
-          <w:spacing w:val="-15"/>
-          <w:sz w:val="28"/>
-          <w:szCs w:val="28"/>
-        </w:rPr>
-        <w:t>보</w:t>
+        <w:t xml:space="preserve"> 확보</w:t>
       </w:r>
     </w:p>
     <w:p>
@@ -2305,7 +2276,7 @@
         <w:pStyle w:val="a3"/>
         <w:spacing w:after="160" w:line="240" w:lineRule="auto"/>
         <w:rPr>
-          <w:rFonts w:asciiTheme="minorHAnsi" w:eastAsiaTheme="minorHAnsi" w:hAnsiTheme="minorHAnsi" w:hint="eastAsia"/>
+          <w:rFonts w:asciiTheme="minorHAnsi" w:eastAsiaTheme="minorHAnsi" w:hAnsiTheme="minorHAnsi"/>
           <w:b/>
           <w:bCs/>
         </w:rPr>
@@ -2318,7 +2289,7 @@
         <w:spacing w:line="240" w:lineRule="auto"/>
         <w:jc w:val="center"/>
         <w:rPr>
-          <w:rFonts w:asciiTheme="minorHAnsi" w:eastAsiaTheme="minorHAnsi" w:hAnsiTheme="minorHAnsi" w:cs="굴림"/>
+          <w:rFonts w:asciiTheme="minorHAnsi" w:eastAsiaTheme="minorHAnsi" w:hAnsiTheme="minorHAnsi" w:cs="Gulim"/>
           <w:b/>
           <w:bCs/>
           <w:spacing w:val="-20"/>
@@ -2328,7 +2299,7 @@
       </w:pPr>
       <w:r>
         <w:rPr>
-          <w:rFonts w:asciiTheme="minorHAnsi" w:eastAsiaTheme="minorHAnsi" w:hAnsiTheme="minorHAnsi" w:cs="굴림" w:hint="eastAsia"/>
+          <w:rFonts w:asciiTheme="minorHAnsi" w:eastAsiaTheme="minorHAnsi" w:hAnsiTheme="minorHAnsi" w:cs="Gulim" w:hint="eastAsia"/>
           <w:b/>
           <w:bCs/>
           <w:spacing w:val="-20"/>
@@ -2339,7 +2310,7 @@
       </w:r>
       <w:r>
         <w:rPr>
-          <w:rFonts w:asciiTheme="minorHAnsi" w:eastAsiaTheme="minorHAnsi" w:hAnsiTheme="minorHAnsi" w:cs="굴림"/>
+          <w:rFonts w:asciiTheme="minorHAnsi" w:eastAsiaTheme="minorHAnsi" w:hAnsiTheme="minorHAnsi" w:cs="Gulim"/>
           <w:b/>
           <w:bCs/>
           <w:spacing w:val="-20"/>
@@ -2350,7 +2321,7 @@
       </w:r>
       <w:r>
         <w:rPr>
-          <w:rFonts w:asciiTheme="minorHAnsi" w:eastAsiaTheme="minorHAnsi" w:hAnsiTheme="minorHAnsi" w:cs="굴림" w:hint="eastAsia"/>
+          <w:rFonts w:asciiTheme="minorHAnsi" w:eastAsiaTheme="minorHAnsi" w:hAnsiTheme="minorHAnsi" w:cs="Gulim" w:hint="eastAsia"/>
           <w:b/>
           <w:bCs/>
           <w:spacing w:val="-20"/>
@@ -2361,7 +2332,7 @@
       </w:r>
       <w:r>
         <w:rPr>
-          <w:rFonts w:asciiTheme="minorHAnsi" w:eastAsiaTheme="minorHAnsi" w:hAnsiTheme="minorHAnsi" w:cs="굴림"/>
+          <w:rFonts w:asciiTheme="minorHAnsi" w:eastAsiaTheme="minorHAnsi" w:hAnsiTheme="minorHAnsi" w:cs="Gulim"/>
           <w:b/>
           <w:bCs/>
           <w:spacing w:val="-20"/>
@@ -2372,7 +2343,7 @@
       </w:r>
       <w:r>
         <w:rPr>
-          <w:rFonts w:asciiTheme="minorHAnsi" w:eastAsiaTheme="minorHAnsi" w:hAnsiTheme="minorHAnsi" w:cs="굴림" w:hint="eastAsia"/>
+          <w:rFonts w:asciiTheme="minorHAnsi" w:eastAsiaTheme="minorHAnsi" w:hAnsiTheme="minorHAnsi" w:cs="Gulim" w:hint="eastAsia"/>
           <w:b/>
           <w:bCs/>
           <w:spacing w:val="-20"/>
@@ -2383,7 +2354,7 @@
       </w:r>
       <w:r>
         <w:rPr>
-          <w:rFonts w:asciiTheme="minorHAnsi" w:eastAsiaTheme="minorHAnsi" w:hAnsiTheme="minorHAnsi" w:cs="굴림"/>
+          <w:rFonts w:asciiTheme="minorHAnsi" w:eastAsiaTheme="minorHAnsi" w:hAnsiTheme="minorHAnsi" w:cs="Gulim"/>
           <w:b/>
           <w:bCs/>
           <w:spacing w:val="-20"/>
@@ -2394,7 +2365,7 @@
       </w:r>
       <w:r>
         <w:rPr>
-          <w:rFonts w:asciiTheme="minorHAnsi" w:eastAsiaTheme="minorHAnsi" w:hAnsiTheme="minorHAnsi" w:cs="굴림" w:hint="eastAsia"/>
+          <w:rFonts w:asciiTheme="minorHAnsi" w:eastAsiaTheme="minorHAnsi" w:hAnsiTheme="minorHAnsi" w:cs="Gulim" w:hint="eastAsia"/>
           <w:b/>
           <w:bCs/>
           <w:spacing w:val="-20"/>
@@ -2405,7 +2376,7 @@
       </w:r>
       <w:r>
         <w:rPr>
-          <w:rFonts w:asciiTheme="minorHAnsi" w:eastAsiaTheme="minorHAnsi" w:hAnsiTheme="minorHAnsi" w:cs="굴림"/>
+          <w:rFonts w:asciiTheme="minorHAnsi" w:eastAsiaTheme="minorHAnsi" w:hAnsiTheme="minorHAnsi" w:cs="Gulim"/>
           <w:b/>
           <w:bCs/>
           <w:spacing w:val="-20"/>
@@ -2416,7 +2387,7 @@
       </w:r>
       <w:r>
         <w:rPr>
-          <w:rFonts w:asciiTheme="minorHAnsi" w:eastAsiaTheme="minorHAnsi" w:hAnsiTheme="minorHAnsi" w:cs="굴림" w:hint="eastAsia"/>
+          <w:rFonts w:asciiTheme="minorHAnsi" w:eastAsiaTheme="minorHAnsi" w:hAnsiTheme="minorHAnsi" w:cs="Gulim" w:hint="eastAsia"/>
           <w:b/>
           <w:bCs/>
           <w:spacing w:val="-20"/>
@@ -2427,7 +2398,7 @@
       </w:r>
       <w:r>
         <w:rPr>
-          <w:rFonts w:asciiTheme="minorHAnsi" w:eastAsiaTheme="minorHAnsi" w:hAnsiTheme="minorHAnsi" w:cs="굴림"/>
+          <w:rFonts w:asciiTheme="minorHAnsi" w:eastAsiaTheme="minorHAnsi" w:hAnsiTheme="minorHAnsi" w:cs="Gulim"/>
           <w:b/>
           <w:bCs/>
           <w:spacing w:val="-20"/>
@@ -2438,7 +2409,7 @@
       </w:r>
       <w:r>
         <w:rPr>
-          <w:rFonts w:asciiTheme="minorHAnsi" w:eastAsiaTheme="minorHAnsi" w:hAnsiTheme="minorHAnsi" w:cs="굴림" w:hint="eastAsia"/>
+          <w:rFonts w:asciiTheme="minorHAnsi" w:eastAsiaTheme="minorHAnsi" w:hAnsiTheme="minorHAnsi" w:cs="Gulim" w:hint="eastAsia"/>
           <w:b/>
           <w:bCs/>
           <w:spacing w:val="-20"/>
@@ -2449,7 +2420,7 @@
       </w:r>
       <w:r>
         <w:rPr>
-          <w:rFonts w:asciiTheme="minorHAnsi" w:eastAsiaTheme="minorHAnsi" w:hAnsiTheme="minorHAnsi" w:cs="굴림"/>
+          <w:rFonts w:asciiTheme="minorHAnsi" w:eastAsiaTheme="minorHAnsi" w:hAnsiTheme="minorHAnsi" w:cs="Gulim"/>
           <w:b/>
           <w:bCs/>
           <w:spacing w:val="-20"/>
@@ -2460,7 +2431,7 @@
       </w:r>
       <w:r>
         <w:rPr>
-          <w:rFonts w:asciiTheme="minorHAnsi" w:eastAsiaTheme="minorHAnsi" w:hAnsiTheme="minorHAnsi" w:cs="굴림" w:hint="eastAsia"/>
+          <w:rFonts w:asciiTheme="minorHAnsi" w:eastAsiaTheme="minorHAnsi" w:hAnsiTheme="minorHAnsi" w:cs="Gulim" w:hint="eastAsia"/>
           <w:b/>
           <w:bCs/>
           <w:spacing w:val="-20"/>
@@ -2471,7 +2442,7 @@
       </w:r>
       <w:r>
         <w:rPr>
-          <w:rFonts w:asciiTheme="minorHAnsi" w:eastAsiaTheme="minorHAnsi" w:hAnsiTheme="minorHAnsi" w:cs="굴림"/>
+          <w:rFonts w:asciiTheme="minorHAnsi" w:eastAsiaTheme="minorHAnsi" w:hAnsiTheme="minorHAnsi" w:cs="Gulim"/>
           <w:b/>
           <w:bCs/>
           <w:spacing w:val="-20"/>
@@ -2488,7 +2459,7 @@
         <w:spacing w:line="240" w:lineRule="auto"/>
         <w:jc w:val="center"/>
         <w:rPr>
-          <w:rFonts w:asciiTheme="minorHAnsi" w:eastAsiaTheme="minorHAnsi" w:hAnsiTheme="minorHAnsi" w:cs="굴림" w:hint="eastAsia"/>
+          <w:rFonts w:asciiTheme="minorHAnsi" w:eastAsiaTheme="minorHAnsi" w:hAnsiTheme="minorHAnsi" w:cs="Gulim"/>
           <w:b/>
           <w:bCs/>
           <w:spacing w:val="-20"/>
@@ -2514,27 +2485,27 @@
       </w:pPr>
       <w:r>
         <w:rPr>
-          <w:rFonts w:eastAsiaTheme="minorHAnsi" w:cs="굴림"/>
+          <w:rFonts w:eastAsiaTheme="minorHAnsi" w:cs="Gulim"/>
           <w:b/>
           <w:bCs/>
           <w:sz w:val="32"/>
           <w:szCs w:val="32"/>
         </w:rPr>
-        <w:t xml:space="preserve">     201</w:t>
-      </w:r>
-      <w:r>
-        <w:rPr>
-          <w:rFonts w:eastAsiaTheme="minorHAnsi" w:cs="굴림"/>
+        <w:t xml:space="preserve">     20</w:t>
+      </w:r>
+      <w:r>
+        <w:rPr>
+          <w:rFonts w:eastAsiaTheme="minorHAnsi" w:cs="Gulim"/>
           <w:b/>
           <w:bCs/>
           <w:sz w:val="32"/>
           <w:szCs w:val="32"/>
         </w:rPr>
-        <w:t>9</w:t>
-      </w:r>
-      <w:r>
-        <w:rPr>
-          <w:rFonts w:eastAsiaTheme="minorHAnsi" w:cs="굴림"/>
+        <w:t>20</w:t>
+      </w:r>
+      <w:r>
+        <w:rPr>
+          <w:rFonts w:eastAsiaTheme="minorHAnsi" w:cs="Gulim"/>
           <w:b/>
           <w:bCs/>
           <w:sz w:val="32"/>
@@ -2544,7 +2515,7 @@
       </w:r>
       <w:r>
         <w:rPr>
-          <w:rFonts w:eastAsiaTheme="minorHAnsi" w:cs="굴림" w:hint="eastAsia"/>
+          <w:rFonts w:eastAsiaTheme="minorHAnsi" w:cs="Gulim" w:hint="eastAsia"/>
           <w:b/>
           <w:bCs/>
           <w:sz w:val="32"/>
@@ -2554,7 +2525,7 @@
       </w:r>
       <w:r>
         <w:rPr>
-          <w:rFonts w:eastAsiaTheme="minorHAnsi" w:cs="굴림"/>
+          <w:rFonts w:eastAsiaTheme="minorHAnsi" w:cs="Gulim"/>
           <w:b/>
           <w:bCs/>
           <w:sz w:val="32"/>
@@ -2564,7 +2535,7 @@
       </w:r>
       <w:r>
         <w:rPr>
-          <w:rFonts w:eastAsiaTheme="minorHAnsi" w:cs="굴림" w:hint="eastAsia"/>
+          <w:rFonts w:eastAsiaTheme="minorHAnsi" w:cs="Gulim" w:hint="eastAsia"/>
           <w:b/>
           <w:bCs/>
           <w:sz w:val="32"/>
@@ -2574,7 +2545,7 @@
       </w:r>
       <w:r>
         <w:rPr>
-          <w:rFonts w:eastAsiaTheme="minorHAnsi" w:cs="굴림"/>
+          <w:rFonts w:eastAsiaTheme="minorHAnsi" w:cs="Gulim"/>
           <w:b/>
           <w:bCs/>
           <w:sz w:val="32"/>
@@ -2584,7 +2555,7 @@
       </w:r>
       <w:r>
         <w:rPr>
-          <w:rFonts w:eastAsiaTheme="minorHAnsi" w:cs="굴림" w:hint="eastAsia"/>
+          <w:rFonts w:eastAsiaTheme="minorHAnsi" w:cs="Gulim" w:hint="eastAsia"/>
           <w:b/>
           <w:bCs/>
           <w:sz w:val="32"/>
@@ -2594,7 +2565,7 @@
       </w:r>
       <w:r>
         <w:rPr>
-          <w:rFonts w:eastAsiaTheme="minorHAnsi" w:cs="굴림"/>
+          <w:rFonts w:eastAsiaTheme="minorHAnsi" w:cs="Gulim"/>
           <w:b/>
           <w:bCs/>
           <w:sz w:val="32"/>
@@ -2604,7 +2575,7 @@
       </w:r>
       <w:r>
         <w:rPr>
-          <w:rFonts w:eastAsiaTheme="minorHAnsi" w:cs="굴림" w:hint="eastAsia"/>
+          <w:rFonts w:eastAsiaTheme="minorHAnsi" w:cs="Gulim" w:hint="eastAsia"/>
           <w:b/>
           <w:bCs/>
           <w:sz w:val="32"/>
@@ -2614,7 +2585,7 @@
       </w:r>
       <w:r>
         <w:rPr>
-          <w:rFonts w:eastAsiaTheme="minorHAnsi" w:cs="굴림"/>
+          <w:rFonts w:eastAsiaTheme="minorHAnsi" w:cs="Gulim"/>
           <w:b/>
           <w:bCs/>
           <w:sz w:val="32"/>
@@ -2624,7 +2595,7 @@
       </w:r>
       <w:r>
         <w:rPr>
-          <w:rFonts w:eastAsiaTheme="minorHAnsi" w:cs="굴림" w:hint="eastAsia"/>
+          <w:rFonts w:eastAsiaTheme="minorHAnsi" w:cs="Gulim" w:hint="eastAsia"/>
           <w:b/>
           <w:bCs/>
           <w:sz w:val="32"/>
@@ -2634,7 +2605,7 @@
       </w:r>
       <w:r>
         <w:rPr>
-          <w:rFonts w:eastAsiaTheme="minorHAnsi" w:cs="굴림"/>
+          <w:rFonts w:eastAsiaTheme="minorHAnsi" w:cs="Gulim"/>
           <w:b/>
           <w:bCs/>
           <w:sz w:val="32"/>
@@ -3099,7 +3070,7 @@
       <w:textAlignment w:val="baseline"/>
     </w:pPr>
     <w:rPr>
-      <w:rFonts w:ascii="바탕" w:eastAsia="바탕" w:hAnsi="바탕" w:cs="바탕"/>
+      <w:rFonts w:ascii="Batang" w:eastAsia="Batang" w:hAnsi="Batang" w:cs="Batang"/>
       <w:color w:val="000000"/>
       <w:kern w:val="0"/>
       <w:szCs w:val="20"/>

</xml_diff>